<commit_message>
Employee password get only on demand
Employee password get only on demand
</commit_message>
<xml_diff>
--- a/Laundry/Resources/Contract.docx
+++ b/Laundry/Resources/Contract.docx
@@ -59,15 +59,7 @@
           <w:sz w:val="24"/>
           <w:szCs w:val="24"/>
         </w:rPr>
-        <w:t xml:space="preserve">По заказу </w:t>
-      </w:r>
-      <w:proofErr w:type="gramStart"/>
-      <w:r>
-        <w:rPr>
-          <w:sz w:val="24"/>
-          <w:szCs w:val="24"/>
-        </w:rPr>
-        <w:t>№</w:t>
+        <w:t>По заказу №</w:t>
       </w:r>
       <w:r>
         <w:rPr>
@@ -77,7 +69,6 @@
         <w:t>:#</w:t>
       </w:r>
       <w:proofErr w:type="spellStart"/>
-      <w:proofErr w:type="gramEnd"/>
       <w:r>
         <w:rPr>
           <w:sz w:val="24"/>
@@ -580,15 +571,7 @@
           <w:sz w:val="24"/>
           <w:szCs w:val="24"/>
         </w:rPr>
-        <w:t>Цена_</w:t>
-      </w:r>
-      <w:proofErr w:type="gramStart"/>
-      <w:r>
-        <w:rPr>
-          <w:sz w:val="24"/>
-          <w:szCs w:val="24"/>
-        </w:rPr>
-        <w:t>Заказа</w:t>
+        <w:t>Цена_Заказа</w:t>
       </w:r>
       <w:proofErr w:type="spellEnd"/>
       <w:r>
@@ -596,15 +579,7 @@
           <w:sz w:val="24"/>
           <w:szCs w:val="24"/>
         </w:rPr>
-        <w:t>(</w:t>
-      </w:r>
-      <w:proofErr w:type="gramEnd"/>
-      <w:r>
-        <w:rPr>
-          <w:sz w:val="24"/>
-          <w:szCs w:val="24"/>
-        </w:rPr>
-        <w:t xml:space="preserve">далее – Цена </w:t>
+        <w:t xml:space="preserve">(далее – Цена </w:t>
       </w:r>
       <w:r>
         <w:rPr>
@@ -1542,7 +1517,6 @@
         </w:rPr>
         <w:t xml:space="preserve">4.6 Подписанный Заказчиком и Исполнителем Акт сдачи-приемки услуг и предъявленный Исполнителем Заказчику счет на оплату Цены </w:t>
       </w:r>
-      <w:proofErr w:type="gramStart"/>
       <w:r>
         <w:rPr>
           <w:sz w:val="24"/>
@@ -1555,15 +1529,7 @@
           <w:sz w:val="24"/>
           <w:szCs w:val="24"/>
         </w:rPr>
-        <w:t>  являются</w:t>
-      </w:r>
-      <w:proofErr w:type="gramEnd"/>
-      <w:r>
-        <w:rPr>
-          <w:sz w:val="24"/>
-          <w:szCs w:val="24"/>
-        </w:rPr>
-        <w:t xml:space="preserve"> основанием для оплаты Исполнителю оказанных услуг.</w:t>
+        <w:t>  являются основанием для оплаты Исполнителю оказанных услуг.</w:t>
       </w:r>
     </w:p>
     <w:p>
@@ -1673,21 +1639,12 @@
           <w:szCs w:val="24"/>
         </w:rPr>
       </w:pPr>
-      <w:proofErr w:type="gramStart"/>
-      <w:r>
-        <w:rPr>
-          <w:sz w:val="24"/>
-          <w:szCs w:val="24"/>
-        </w:rPr>
-        <w:t>5.1.3  Письменно</w:t>
-      </w:r>
-      <w:proofErr w:type="gramEnd"/>
-      <w:r>
-        <w:rPr>
-          <w:sz w:val="24"/>
-          <w:szCs w:val="24"/>
-        </w:rPr>
-        <w:t xml:space="preserve"> запрашивать информацию о ходе оказываемых услуг. На данный запрос Исполнитель предоставляет ответ в письменной форме в течение 5 (пяти) рабочих дней.</w:t>
+      <w:r>
+        <w:rPr>
+          <w:sz w:val="24"/>
+          <w:szCs w:val="24"/>
+        </w:rPr>
+        <w:t>5.1.3  Письменно запрашивать информацию о ходе оказываемых услуг. На данный запрос Исполнитель предоставляет ответ в письменной форме в течение 5 (пяти) рабочих дней.</w:t>
       </w:r>
     </w:p>
     <w:p>
@@ -1917,23 +1874,7 @@
           <w:sz w:val="24"/>
           <w:szCs w:val="24"/>
         </w:rPr>
-        <w:t xml:space="preserve">5.3.1 Требовать своевременного подписания Заказчиком Акта сдачи-приемки услуг </w:t>
-      </w:r>
-      <w:proofErr w:type="gramStart"/>
-      <w:r>
-        <w:rPr>
-          <w:sz w:val="24"/>
-          <w:szCs w:val="24"/>
-        </w:rPr>
-        <w:t>по настоящему</w:t>
-      </w:r>
-      <w:proofErr w:type="gramEnd"/>
-      <w:r>
-        <w:rPr>
-          <w:sz w:val="24"/>
-          <w:szCs w:val="24"/>
-        </w:rPr>
-        <w:t xml:space="preserve"> </w:t>
+        <w:t xml:space="preserve">5.3.1 Требовать своевременного подписания Заказчиком Акта сдачи-приемки услуг по настоящему </w:t>
       </w:r>
       <w:r>
         <w:rPr>
@@ -2009,23 +1950,7 @@
           <w:sz w:val="24"/>
           <w:szCs w:val="24"/>
         </w:rPr>
-        <w:t xml:space="preserve">5.3.3 Привлечь к исполнению своих обязательств </w:t>
-      </w:r>
-      <w:proofErr w:type="gramStart"/>
-      <w:r>
-        <w:rPr>
-          <w:sz w:val="24"/>
-          <w:szCs w:val="24"/>
-        </w:rPr>
-        <w:t>по настоящему</w:t>
-      </w:r>
-      <w:proofErr w:type="gramEnd"/>
-      <w:r>
-        <w:rPr>
-          <w:sz w:val="24"/>
-          <w:szCs w:val="24"/>
-        </w:rPr>
-        <w:t xml:space="preserve"> </w:t>
+        <w:t xml:space="preserve">5.3.3 Привлечь к исполнению своих обязательств по настоящему </w:t>
       </w:r>
       <w:r>
         <w:rPr>
@@ -2547,23 +2472,7 @@
           <w:sz w:val="24"/>
           <w:szCs w:val="24"/>
         </w:rPr>
-        <w:t xml:space="preserve">7.1. За неисполнение или ненадлежащее исполнение своих обязательств </w:t>
-      </w:r>
-      <w:proofErr w:type="gramStart"/>
-      <w:r>
-        <w:rPr>
-          <w:sz w:val="24"/>
-          <w:szCs w:val="24"/>
-        </w:rPr>
-        <w:t>по настоящему</w:t>
-      </w:r>
-      <w:proofErr w:type="gramEnd"/>
-      <w:r>
-        <w:rPr>
-          <w:sz w:val="24"/>
-          <w:szCs w:val="24"/>
-        </w:rPr>
-        <w:t xml:space="preserve"> </w:t>
+        <w:t xml:space="preserve">7.1. За неисполнение или ненадлежащее исполнение своих обязательств по настоящему </w:t>
       </w:r>
       <w:r>
         <w:rPr>
@@ -3385,23 +3294,7 @@
           <w:sz w:val="24"/>
           <w:szCs w:val="24"/>
         </w:rPr>
-        <w:t>7.</w:t>
-      </w:r>
-      <w:proofErr w:type="gramStart"/>
-      <w:r>
-        <w:rPr>
-          <w:sz w:val="24"/>
-          <w:szCs w:val="24"/>
-        </w:rPr>
-        <w:t>6.Ответственность</w:t>
-      </w:r>
-      <w:proofErr w:type="gramEnd"/>
-      <w:r>
-        <w:rPr>
-          <w:sz w:val="24"/>
-          <w:szCs w:val="24"/>
-        </w:rPr>
-        <w:t xml:space="preserve"> за достоверность и соответствие законодательству Российской Федерации сведений, указанных в представленных документах, несет </w:t>
+        <w:t xml:space="preserve">7.6.Ответственность за достоверность и соответствие законодательству Российской Федерации сведений, указанных в представленных документах, несет </w:t>
       </w:r>
       <w:r>
         <w:rPr>
@@ -3885,21 +3778,12 @@
           <w:szCs w:val="24"/>
         </w:rPr>
       </w:pPr>
-      <w:proofErr w:type="gramStart"/>
-      <w:r>
-        <w:rPr>
-          <w:sz w:val="24"/>
-          <w:szCs w:val="24"/>
-        </w:rPr>
-        <w:t>8.1.1.7 В случае если</w:t>
-      </w:r>
-      <w:proofErr w:type="gramEnd"/>
-      <w:r>
-        <w:rPr>
-          <w:sz w:val="24"/>
-          <w:szCs w:val="24"/>
-        </w:rPr>
-        <w:t xml:space="preserve"> Исполнитель отказывается от согласования новых условий </w:t>
+      <w:r>
+        <w:rPr>
+          <w:sz w:val="24"/>
+          <w:szCs w:val="24"/>
+        </w:rPr>
+        <w:t xml:space="preserve">8.1.1.7 В случае если Исполнитель отказывается от согласования новых условий </w:t>
       </w:r>
       <w:r>
         <w:rPr>
@@ -4082,23 +3966,7 @@
           <w:sz w:val="24"/>
           <w:szCs w:val="24"/>
         </w:rPr>
-        <w:t xml:space="preserve"> по соглашению сторон определяется в порядке, </w:t>
-      </w:r>
-      <w:proofErr w:type="gramStart"/>
-      <w:r>
-        <w:rPr>
-          <w:sz w:val="24"/>
-          <w:szCs w:val="24"/>
-        </w:rPr>
-        <w:t>установленном  действующим</w:t>
-      </w:r>
-      <w:proofErr w:type="gramEnd"/>
-      <w:r>
-        <w:rPr>
-          <w:sz w:val="24"/>
-          <w:szCs w:val="24"/>
-        </w:rPr>
-        <w:t xml:space="preserve"> гражданским законодательством Российской Федерации. Сторона, которой направлено предложение о расторжении </w:t>
+        <w:t xml:space="preserve"> по соглашению сторон определяется в порядке, установленном  действующим гражданским законодательством Российской Федерации. Сторона, которой направлено предложение о расторжении </w:t>
       </w:r>
       <w:r>
         <w:rPr>
@@ -4112,23 +3980,7 @@
           <w:sz w:val="24"/>
           <w:szCs w:val="24"/>
         </w:rPr>
-        <w:t xml:space="preserve"> по соглашению сторон, должна дать письменный </w:t>
-      </w:r>
-      <w:proofErr w:type="gramStart"/>
-      <w:r>
-        <w:rPr>
-          <w:sz w:val="24"/>
-          <w:szCs w:val="24"/>
-        </w:rPr>
-        <w:t>ответ по существу</w:t>
-      </w:r>
-      <w:proofErr w:type="gramEnd"/>
-      <w:r>
-        <w:rPr>
-          <w:sz w:val="24"/>
-          <w:szCs w:val="24"/>
-        </w:rPr>
-        <w:t xml:space="preserve"> в срок не превышающий 5 (пяти) календарных дней с даты его получения.</w:t>
+        <w:t xml:space="preserve"> по соглашению сторон, должна дать письменный ответ по существу в срок не превышающий 5 (пяти) календарных дней с даты его получения.</w:t>
       </w:r>
     </w:p>
     <w:p>
@@ -4159,23 +4011,7 @@
           <w:sz w:val="24"/>
           <w:szCs w:val="24"/>
         </w:rPr>
-        <w:t xml:space="preserve"> в одностороннем порядке осуществляется с соблюдением </w:t>
-      </w:r>
-      <w:proofErr w:type="gramStart"/>
-      <w:r>
-        <w:rPr>
-          <w:sz w:val="24"/>
-          <w:szCs w:val="24"/>
-        </w:rPr>
-        <w:t>требований  частей</w:t>
-      </w:r>
-      <w:proofErr w:type="gramEnd"/>
-      <w:r>
-        <w:rPr>
-          <w:sz w:val="24"/>
-          <w:szCs w:val="24"/>
-        </w:rPr>
-        <w:t xml:space="preserve"> 8 - 26 статьи 95 Закона о </w:t>
+        <w:t xml:space="preserve"> в одностороннем порядке осуществляется с соблюдением требований  частей 8 - 26 статьи 95 Закона о </w:t>
       </w:r>
       <w:proofErr w:type="spellStart"/>
       <w:r>
@@ -4567,23 +4403,7 @@
           <w:sz w:val="24"/>
           <w:szCs w:val="24"/>
         </w:rPr>
-        <w:t xml:space="preserve">11.3.1 Претензия должна быть направлена в письменном виде. По полученной претензии Сторона должна дать письменный </w:t>
-      </w:r>
-      <w:proofErr w:type="gramStart"/>
-      <w:r>
-        <w:rPr>
-          <w:sz w:val="24"/>
-          <w:szCs w:val="24"/>
-        </w:rPr>
-        <w:t>ответ по существу</w:t>
-      </w:r>
-      <w:proofErr w:type="gramEnd"/>
-      <w:r>
-        <w:rPr>
-          <w:sz w:val="24"/>
-          <w:szCs w:val="24"/>
-        </w:rPr>
-        <w:t xml:space="preserve"> в срок не позднее 15 (пятнадцати) календарных дней с даты ее получения. Оставление претензии без ответа в установленный срок означает признание требований претензии.</w:t>
+        <w:t>11.3.1 Претензия должна быть направлена в письменном виде. По полученной претензии Сторона должна дать письменный ответ по существу в срок не позднее 15 (пятнадцати) календарных дней с даты ее получения. Оставление претензии без ответа в установленный срок означает признание требований претензии.</w:t>
       </w:r>
     </w:p>
     <w:p>
@@ -4684,23 +4504,7 @@
           <w:sz w:val="24"/>
           <w:szCs w:val="24"/>
         </w:rPr>
-        <w:t xml:space="preserve">11.4 В случае невыполнения Сторонами своих обязательств и не достижения взаимного согласия споры </w:t>
-      </w:r>
-      <w:proofErr w:type="gramStart"/>
-      <w:r>
-        <w:rPr>
-          <w:sz w:val="24"/>
-          <w:szCs w:val="24"/>
-        </w:rPr>
-        <w:t>по настоящему</w:t>
-      </w:r>
-      <w:proofErr w:type="gramEnd"/>
-      <w:r>
-        <w:rPr>
-          <w:sz w:val="24"/>
-          <w:szCs w:val="24"/>
-        </w:rPr>
-        <w:t xml:space="preserve"> </w:t>
+        <w:t xml:space="preserve">11.4 В случае невыполнения Сторонами своих обязательств и не достижения взаимного согласия споры по настоящему </w:t>
       </w:r>
       <w:r>
         <w:rPr>
@@ -4785,7 +4589,6 @@
         </w:rPr>
         <w:t xml:space="preserve"> в силу со дня его подписания Сторонами и действует по 31 </w:t>
       </w:r>
-      <w:proofErr w:type="gramStart"/>
       <w:r>
         <w:rPr>
           <w:sz w:val="24"/>
@@ -4793,7 +4596,6 @@
         </w:rPr>
         <w:t>декабря  2018</w:t>
       </w:r>
-      <w:proofErr w:type="gramEnd"/>
       <w:r>
         <w:rPr>
           <w:sz w:val="24"/>
@@ -4811,21 +4613,12 @@
           <w:szCs w:val="24"/>
         </w:rPr>
       </w:pPr>
-      <w:proofErr w:type="gramStart"/>
-      <w:r>
-        <w:rPr>
-          <w:sz w:val="24"/>
-          <w:szCs w:val="24"/>
-        </w:rPr>
-        <w:t>12.2  Истечение</w:t>
-      </w:r>
-      <w:proofErr w:type="gramEnd"/>
-      <w:r>
-        <w:rPr>
-          <w:sz w:val="24"/>
-          <w:szCs w:val="24"/>
-        </w:rPr>
-        <w:t xml:space="preserve"> срока действия </w:t>
+      <w:r>
+        <w:rPr>
+          <w:sz w:val="24"/>
+          <w:szCs w:val="24"/>
+        </w:rPr>
+        <w:t xml:space="preserve">12.2  Истечение срока действия </w:t>
       </w:r>
       <w:r>
         <w:rPr>
@@ -5473,522 +5266,540 @@
         <w:t>Статья 15. Адреса, реквизиты и подписи Сторон</w:t>
       </w:r>
     </w:p>
-    <w:tbl>
-      <w:tblPr>
-        <w:tblW w:w="10604" w:type="dxa"/>
-        <w:tblInd w:w="-1056" w:type="dxa"/>
-        <w:tblBorders>
-          <w:top w:val="single" w:sz="4" w:space="0" w:color="auto"/>
-          <w:left w:val="single" w:sz="4" w:space="0" w:color="auto"/>
-          <w:bottom w:val="single" w:sz="4" w:space="0" w:color="auto"/>
-          <w:right w:val="single" w:sz="4" w:space="0" w:color="auto"/>
-          <w:insideH w:val="single" w:sz="4" w:space="0" w:color="auto"/>
-          <w:insideV w:val="single" w:sz="4" w:space="0" w:color="auto"/>
-        </w:tblBorders>
+    <w:p>
+      <w:pPr>
+        <w:spacing w:after="109" w:line="279" w:lineRule="atLeast"/>
+        <w:jc w:val="both"/>
+        <w:rPr>
+          <w:color w:val="333333"/>
+          <w:sz w:val="24"/>
+          <w:szCs w:val="24"/>
+        </w:rPr>
+      </w:pPr>
+    </w:p>
+    <w:p>
+      <w:pPr>
+        <w:spacing w:after="109" w:line="279" w:lineRule="atLeast"/>
+        <w:jc w:val="both"/>
+        <w:rPr>
+          <w:color w:val="333333"/>
+          <w:sz w:val="24"/>
+          <w:szCs w:val="24"/>
+        </w:rPr>
+      </w:pPr>
+      <w:r>
+        <w:rPr>
+          <w:color w:val="333333"/>
+          <w:sz w:val="24"/>
+          <w:szCs w:val="24"/>
+        </w:rPr>
+        <w:t>#</w:t>
+      </w:r>
+      <w:proofErr w:type="spellStart"/>
+      <w:r>
+        <w:rPr>
+          <w:color w:val="333333"/>
+          <w:sz w:val="24"/>
+          <w:szCs w:val="24"/>
+        </w:rPr>
+        <w:t>ФИО_Клиента</w:t>
+      </w:r>
+      <w:proofErr w:type="spellEnd"/>
+    </w:p>
+    <w:p>
+      <w:pPr>
+        <w:spacing w:after="109" w:line="279" w:lineRule="atLeast"/>
+        <w:jc w:val="both"/>
+        <w:rPr>
+          <w:color w:val="333333"/>
+          <w:sz w:val="24"/>
+          <w:szCs w:val="24"/>
+        </w:rPr>
+      </w:pPr>
+      <w:r>
+        <w:rPr>
+          <w:color w:val="333333"/>
+          <w:sz w:val="24"/>
+          <w:szCs w:val="24"/>
+        </w:rPr>
+        <w:t>#</w:t>
+      </w:r>
+      <w:proofErr w:type="spellStart"/>
+      <w:r>
+        <w:rPr>
+          <w:color w:val="333333"/>
+          <w:sz w:val="24"/>
+          <w:szCs w:val="24"/>
+        </w:rPr>
+        <w:t>Номер_Телефона_Клиента</w:t>
+      </w:r>
+      <w:proofErr w:type="spellEnd"/>
+    </w:p>
+    <w:p>
+      <w:pPr>
+        <w:pBdr>
+          <w:bottom w:val="single" w:sz="4" w:space="1" w:color="auto"/>
+        </w:pBdr>
         <w:shd w:val="clear" w:color="auto" w:fill="FFFFFF"/>
-        <w:tblCellMar>
-          <w:left w:w="0" w:type="dxa"/>
-          <w:right w:w="0" w:type="dxa"/>
-        </w:tblCellMar>
-        <w:tblLook w:val="04A0" w:firstRow="1" w:lastRow="0" w:firstColumn="1" w:lastColumn="0" w:noHBand="0" w:noVBand="1"/>
-      </w:tblPr>
-      <w:tblGrid>
-        <w:gridCol w:w="4314"/>
-        <w:gridCol w:w="6290"/>
-      </w:tblGrid>
-      <w:tr>
-        <w:tc>
-          <w:tcPr>
-            <w:tcW w:w="4314" w:type="dxa"/>
-            <w:shd w:val="clear" w:color="auto" w:fill="FFFFFF"/>
-            <w:vAlign w:val="center"/>
-            <w:hideMark/>
-          </w:tcPr>
-          <w:p>
-            <w:pPr>
-              <w:spacing w:after="109" w:line="279" w:lineRule="atLeast"/>
-              <w:jc w:val="both"/>
-              <w:rPr>
-                <w:color w:val="333333"/>
-                <w:sz w:val="24"/>
-                <w:szCs w:val="24"/>
-              </w:rPr>
-            </w:pPr>
-          </w:p>
-          <w:p>
-            <w:pPr>
-              <w:spacing w:after="109" w:line="279" w:lineRule="atLeast"/>
-              <w:jc w:val="both"/>
-              <w:rPr>
-                <w:color w:val="333333"/>
-                <w:sz w:val="24"/>
-                <w:szCs w:val="24"/>
-              </w:rPr>
-            </w:pPr>
-            <w:r>
-              <w:rPr>
-                <w:color w:val="333333"/>
-                <w:sz w:val="24"/>
-                <w:szCs w:val="24"/>
-              </w:rPr>
-              <w:t>#</w:t>
-            </w:r>
-            <w:proofErr w:type="spellStart"/>
-            <w:r>
-              <w:rPr>
-                <w:color w:val="333333"/>
-                <w:sz w:val="24"/>
-                <w:szCs w:val="24"/>
-              </w:rPr>
-              <w:t>ФИО_Клиента</w:t>
-            </w:r>
-            <w:proofErr w:type="spellEnd"/>
-          </w:p>
-          <w:p>
-            <w:pPr>
-              <w:spacing w:after="109" w:line="279" w:lineRule="atLeast"/>
-              <w:jc w:val="both"/>
-              <w:rPr>
-                <w:color w:val="333333"/>
-                <w:sz w:val="24"/>
-                <w:szCs w:val="24"/>
-              </w:rPr>
-            </w:pPr>
-            <w:r>
-              <w:rPr>
-                <w:color w:val="333333"/>
-                <w:sz w:val="24"/>
-                <w:szCs w:val="24"/>
-              </w:rPr>
-              <w:t>#</w:t>
-            </w:r>
-            <w:proofErr w:type="spellStart"/>
-            <w:r>
-              <w:rPr>
-                <w:color w:val="333333"/>
-                <w:sz w:val="24"/>
-                <w:szCs w:val="24"/>
-              </w:rPr>
-              <w:t>Номер_Телефона_Клиента</w:t>
-            </w:r>
-            <w:proofErr w:type="spellEnd"/>
-          </w:p>
-          <w:p>
-            <w:pPr>
-              <w:spacing w:after="109" w:line="279" w:lineRule="atLeast"/>
-              <w:jc w:val="both"/>
-              <w:rPr>
-                <w:color w:val="333333"/>
-                <w:sz w:val="24"/>
-                <w:szCs w:val="24"/>
-              </w:rPr>
-            </w:pPr>
-            <w:r>
-              <w:rPr>
-                <w:color w:val="333333"/>
-                <w:sz w:val="24"/>
-                <w:szCs w:val="24"/>
-              </w:rPr>
-              <w:t>#</w:t>
-            </w:r>
-            <w:proofErr w:type="spellStart"/>
-            <w:r>
-              <w:rPr>
-                <w:color w:val="333333"/>
-                <w:sz w:val="24"/>
-                <w:szCs w:val="24"/>
-              </w:rPr>
-              <w:t>Адрес_Клиента</w:t>
-            </w:r>
-            <w:proofErr w:type="spellEnd"/>
-          </w:p>
-        </w:tc>
-        <w:tc>
-          <w:tcPr>
-            <w:tcW w:w="6290" w:type="dxa"/>
-            <w:shd w:val="clear" w:color="auto" w:fill="FFFFFF"/>
-            <w:vAlign w:val="center"/>
-            <w:hideMark/>
-          </w:tcPr>
-          <w:p>
-            <w:pPr>
-              <w:spacing w:after="109" w:line="279" w:lineRule="atLeast"/>
-              <w:jc w:val="both"/>
-              <w:rPr>
-                <w:color w:val="333333"/>
-                <w:sz w:val="24"/>
-                <w:szCs w:val="24"/>
-              </w:rPr>
-            </w:pPr>
-            <w:r>
-              <w:rPr>
-                <w:color w:val="333333"/>
-                <w:sz w:val="24"/>
-                <w:szCs w:val="24"/>
-              </w:rPr>
-              <w:t>ИСПОЛНИТЕЛЬ:</w:t>
-            </w:r>
-          </w:p>
-          <w:p>
-            <w:pPr>
-              <w:spacing w:line="240" w:lineRule="auto"/>
-              <w:jc w:val="both"/>
-              <w:rPr>
-                <w:sz w:val="24"/>
-                <w:szCs w:val="24"/>
-              </w:rPr>
-            </w:pPr>
-            <w:r>
-              <w:rPr>
-                <w:sz w:val="24"/>
-                <w:szCs w:val="24"/>
-              </w:rPr>
-              <w:t xml:space="preserve">ИП </w:t>
-            </w:r>
-            <w:proofErr w:type="spellStart"/>
-            <w:r>
-              <w:rPr>
-                <w:sz w:val="24"/>
-                <w:szCs w:val="24"/>
-              </w:rPr>
-              <w:t>Одинаева</w:t>
-            </w:r>
-            <w:proofErr w:type="spellEnd"/>
-            <w:r>
-              <w:rPr>
-                <w:sz w:val="24"/>
-                <w:szCs w:val="24"/>
-              </w:rPr>
-              <w:t xml:space="preserve"> </w:t>
-            </w:r>
-            <w:proofErr w:type="spellStart"/>
-            <w:r>
-              <w:rPr>
-                <w:sz w:val="24"/>
-                <w:szCs w:val="24"/>
-              </w:rPr>
-              <w:t>Барно</w:t>
-            </w:r>
-            <w:proofErr w:type="spellEnd"/>
-            <w:r>
-              <w:rPr>
-                <w:sz w:val="24"/>
-                <w:szCs w:val="24"/>
-              </w:rPr>
-              <w:t xml:space="preserve"> </w:t>
-            </w:r>
-            <w:proofErr w:type="spellStart"/>
-            <w:r>
-              <w:rPr>
-                <w:sz w:val="24"/>
-                <w:szCs w:val="24"/>
-              </w:rPr>
-              <w:t>Абдусаломовна</w:t>
-            </w:r>
-            <w:proofErr w:type="spellEnd"/>
-          </w:p>
-          <w:p>
-            <w:pPr>
-              <w:spacing w:line="240" w:lineRule="auto"/>
-              <w:jc w:val="both"/>
-              <w:rPr>
-                <w:sz w:val="24"/>
-                <w:szCs w:val="24"/>
-              </w:rPr>
-            </w:pPr>
-            <w:r>
-              <w:rPr>
-                <w:sz w:val="24"/>
-                <w:szCs w:val="24"/>
-              </w:rPr>
-              <w:t>Адреса:</w:t>
-            </w:r>
-          </w:p>
-          <w:p>
-            <w:pPr>
-              <w:spacing w:line="240" w:lineRule="auto"/>
-              <w:jc w:val="both"/>
-              <w:rPr>
-                <w:sz w:val="24"/>
-                <w:szCs w:val="24"/>
-              </w:rPr>
-            </w:pPr>
-            <w:r>
-              <w:rPr>
-                <w:sz w:val="24"/>
-                <w:szCs w:val="24"/>
-              </w:rPr>
-              <w:t xml:space="preserve">- юридический: 172740, Тверская обл., р-он </w:t>
-            </w:r>
-            <w:proofErr w:type="spellStart"/>
-            <w:r>
-              <w:rPr>
-                <w:sz w:val="24"/>
-                <w:szCs w:val="24"/>
-              </w:rPr>
-              <w:t>Осташковский</w:t>
-            </w:r>
-            <w:proofErr w:type="spellEnd"/>
-            <w:r>
-              <w:rPr>
-                <w:sz w:val="24"/>
-                <w:szCs w:val="24"/>
-              </w:rPr>
-              <w:t>, д. Междуречье, д.27</w:t>
-            </w:r>
-          </w:p>
-          <w:p>
-            <w:pPr>
-              <w:spacing w:line="240" w:lineRule="auto"/>
-              <w:jc w:val="both"/>
-              <w:rPr>
-                <w:sz w:val="24"/>
-                <w:szCs w:val="24"/>
-              </w:rPr>
-            </w:pPr>
-            <w:r>
-              <w:rPr>
-                <w:sz w:val="24"/>
-                <w:szCs w:val="24"/>
-              </w:rPr>
-              <w:t xml:space="preserve">- фактический: 172740, Тверская обл., р-он </w:t>
-            </w:r>
-            <w:proofErr w:type="spellStart"/>
-            <w:r>
-              <w:rPr>
-                <w:sz w:val="24"/>
-                <w:szCs w:val="24"/>
-              </w:rPr>
-              <w:t>Осташковский</w:t>
-            </w:r>
-            <w:proofErr w:type="spellEnd"/>
-            <w:r>
-              <w:rPr>
-                <w:sz w:val="24"/>
-                <w:szCs w:val="24"/>
-              </w:rPr>
-              <w:t>, д. Междуречье, д.27</w:t>
-            </w:r>
-          </w:p>
-          <w:p>
-            <w:pPr>
-              <w:spacing w:line="240" w:lineRule="auto"/>
-              <w:jc w:val="both"/>
-              <w:rPr>
-                <w:sz w:val="24"/>
-                <w:szCs w:val="24"/>
-              </w:rPr>
-            </w:pPr>
-            <w:r>
-              <w:rPr>
-                <w:sz w:val="24"/>
-                <w:szCs w:val="24"/>
-              </w:rPr>
-              <w:t>Телефон 8 925 854 91 82.</w:t>
-            </w:r>
-          </w:p>
-          <w:p>
-            <w:pPr>
-              <w:spacing w:line="240" w:lineRule="auto"/>
-              <w:jc w:val="both"/>
-              <w:rPr>
-                <w:sz w:val="24"/>
-                <w:szCs w:val="24"/>
-              </w:rPr>
-            </w:pPr>
-            <w:r>
-              <w:rPr>
-                <w:sz w:val="24"/>
-                <w:szCs w:val="24"/>
-              </w:rPr>
-              <w:t>Электронный адрес: workdeal1@yandex.ru</w:t>
-            </w:r>
-          </w:p>
-          <w:p>
-            <w:pPr>
-              <w:spacing w:line="240" w:lineRule="auto"/>
-              <w:jc w:val="both"/>
-              <w:rPr>
-                <w:sz w:val="24"/>
-                <w:szCs w:val="24"/>
-              </w:rPr>
-            </w:pPr>
-            <w:proofErr w:type="spellStart"/>
-            <w:r>
-              <w:rPr>
-                <w:sz w:val="24"/>
-                <w:szCs w:val="24"/>
-              </w:rPr>
-              <w:t>Интерент</w:t>
-            </w:r>
-            <w:proofErr w:type="spellEnd"/>
-            <w:r>
-              <w:rPr>
-                <w:sz w:val="24"/>
-                <w:szCs w:val="24"/>
-              </w:rPr>
-              <w:t>-сайт (при наличии):</w:t>
-            </w:r>
-          </w:p>
-          <w:p>
-            <w:pPr>
-              <w:spacing w:line="240" w:lineRule="auto"/>
-              <w:jc w:val="both"/>
-              <w:rPr>
-                <w:sz w:val="24"/>
-                <w:szCs w:val="24"/>
-              </w:rPr>
-            </w:pPr>
-            <w:r>
-              <w:rPr>
-                <w:sz w:val="24"/>
-                <w:szCs w:val="24"/>
-              </w:rPr>
-              <w:t>Получатель: л/с 30101810400000000225</w:t>
-            </w:r>
-          </w:p>
-          <w:p>
-            <w:pPr>
-              <w:spacing w:line="240" w:lineRule="auto"/>
-              <w:jc w:val="both"/>
-              <w:rPr>
-                <w:sz w:val="24"/>
-                <w:szCs w:val="24"/>
-              </w:rPr>
-            </w:pPr>
-            <w:r>
-              <w:rPr>
-                <w:sz w:val="24"/>
-                <w:szCs w:val="24"/>
-              </w:rPr>
-              <w:t>ОГРНИП 317695200058514</w:t>
-            </w:r>
-          </w:p>
-          <w:p>
-            <w:pPr>
-              <w:spacing w:line="240" w:lineRule="auto"/>
-              <w:jc w:val="both"/>
-              <w:rPr>
-                <w:sz w:val="24"/>
-                <w:szCs w:val="24"/>
-              </w:rPr>
-            </w:pPr>
-            <w:r>
-              <w:rPr>
-                <w:sz w:val="24"/>
-                <w:szCs w:val="24"/>
-              </w:rPr>
-              <w:t>ИНН 770508015890</w:t>
-            </w:r>
-          </w:p>
-          <w:p>
-            <w:pPr>
-              <w:spacing w:line="240" w:lineRule="auto"/>
-              <w:jc w:val="both"/>
-              <w:rPr>
-                <w:sz w:val="24"/>
-                <w:szCs w:val="24"/>
-              </w:rPr>
-            </w:pPr>
-            <w:r>
-              <w:rPr>
-                <w:sz w:val="24"/>
-                <w:szCs w:val="24"/>
-              </w:rPr>
-              <w:t xml:space="preserve">КПП </w:t>
-            </w:r>
-          </w:p>
-          <w:p>
-            <w:pPr>
-              <w:spacing w:line="240" w:lineRule="auto"/>
-              <w:jc w:val="both"/>
-              <w:rPr>
-                <w:sz w:val="24"/>
-                <w:szCs w:val="24"/>
-              </w:rPr>
-            </w:pPr>
-            <w:r>
-              <w:rPr>
-                <w:sz w:val="24"/>
-                <w:szCs w:val="24"/>
-              </w:rPr>
-              <w:t>БИК 044525225</w:t>
-            </w:r>
-          </w:p>
-          <w:p>
-            <w:pPr>
-              <w:spacing w:line="240" w:lineRule="auto"/>
-              <w:jc w:val="both"/>
-              <w:rPr>
-                <w:sz w:val="24"/>
-                <w:szCs w:val="24"/>
-              </w:rPr>
-            </w:pPr>
-            <w:r>
-              <w:rPr>
-                <w:sz w:val="24"/>
-                <w:szCs w:val="24"/>
-              </w:rPr>
-              <w:t>р/с 40802810238000069118</w:t>
-            </w:r>
-          </w:p>
-          <w:p>
-            <w:pPr>
-              <w:spacing w:line="240" w:lineRule="auto"/>
-              <w:jc w:val="both"/>
-              <w:rPr>
-                <w:sz w:val="24"/>
-                <w:szCs w:val="24"/>
-              </w:rPr>
-            </w:pPr>
-          </w:p>
-          <w:p>
-            <w:pPr>
-              <w:spacing w:after="109" w:line="279" w:lineRule="atLeast"/>
-              <w:jc w:val="both"/>
-              <w:rPr>
-                <w:color w:val="333333"/>
-                <w:sz w:val="24"/>
-                <w:szCs w:val="24"/>
-              </w:rPr>
-            </w:pPr>
-            <w:r>
-              <w:rPr>
-                <w:sz w:val="24"/>
-                <w:szCs w:val="24"/>
-              </w:rPr>
-              <w:t>_____________/</w:t>
-            </w:r>
-            <w:proofErr w:type="spellStart"/>
-            <w:r>
-              <w:rPr>
-                <w:sz w:val="24"/>
-                <w:szCs w:val="24"/>
-              </w:rPr>
-              <w:t>Одинаева</w:t>
-            </w:r>
-            <w:proofErr w:type="spellEnd"/>
-            <w:r>
-              <w:rPr>
-                <w:sz w:val="24"/>
-                <w:szCs w:val="24"/>
-              </w:rPr>
-              <w:t xml:space="preserve"> Б.А./</w:t>
-            </w:r>
-          </w:p>
-        </w:tc>
-      </w:tr>
-    </w:tbl>
-    <w:p>
-      <w:pPr>
+        <w:spacing w:after="109" w:line="310" w:lineRule="atLeast"/>
+        <w:rPr>
+          <w:color w:val="333333"/>
+          <w:sz w:val="24"/>
+          <w:szCs w:val="24"/>
+        </w:rPr>
+      </w:pPr>
+      <w:r>
+        <w:rPr>
+          <w:color w:val="333333"/>
+          <w:sz w:val="24"/>
+          <w:szCs w:val="24"/>
+        </w:rPr>
+        <w:t>#</w:t>
+      </w:r>
+      <w:proofErr w:type="spellStart"/>
+      <w:r>
+        <w:rPr>
+          <w:color w:val="333333"/>
+          <w:sz w:val="24"/>
+          <w:szCs w:val="24"/>
+        </w:rPr>
+        <w:t>Адрес_Клиента</w:t>
+      </w:r>
+      <w:proofErr w:type="spellEnd"/>
+    </w:p>
+    <w:p>
+      <w:pPr>
+        <w:pBdr>
+          <w:bottom w:val="single" w:sz="4" w:space="1" w:color="auto"/>
+        </w:pBdr>
+        <w:shd w:val="clear" w:color="auto" w:fill="FFFFFF"/>
+        <w:spacing w:after="109" w:line="310" w:lineRule="atLeast"/>
         <w:rPr>
           <w:b/>
+          <w:bCs/>
+          <w:color w:val="2D3E50"/>
+          <w:sz w:val="24"/>
+          <w:szCs w:val="24"/>
+        </w:rPr>
+      </w:pPr>
+    </w:p>
+    <w:p>
+      <w:pPr>
+        <w:spacing w:after="109" w:line="279" w:lineRule="atLeast"/>
+        <w:jc w:val="both"/>
+        <w:rPr>
+          <w:color w:val="333333"/>
+          <w:sz w:val="24"/>
+          <w:szCs w:val="24"/>
+        </w:rPr>
+      </w:pPr>
+      <w:r>
+        <w:rPr>
+          <w:color w:val="333333"/>
+          <w:sz w:val="24"/>
+          <w:szCs w:val="24"/>
+        </w:rPr>
+        <w:t>ИСПОЛНИТЕЛЬ:</w:t>
+      </w:r>
+    </w:p>
+    <w:p>
+      <w:pPr>
+        <w:spacing w:line="240" w:lineRule="auto"/>
+        <w:jc w:val="both"/>
+        <w:rPr>
+          <w:sz w:val="24"/>
+          <w:szCs w:val="24"/>
+        </w:rPr>
+      </w:pPr>
+      <w:r>
+        <w:rPr>
+          <w:sz w:val="24"/>
+          <w:szCs w:val="24"/>
+        </w:rPr>
+        <w:t xml:space="preserve">ИП </w:t>
+      </w:r>
+      <w:proofErr w:type="spellStart"/>
+      <w:r>
+        <w:rPr>
+          <w:sz w:val="24"/>
+          <w:szCs w:val="24"/>
+        </w:rPr>
+        <w:t>Одинаева</w:t>
+      </w:r>
+      <w:proofErr w:type="spellEnd"/>
+      <w:r>
+        <w:rPr>
+          <w:sz w:val="24"/>
+          <w:szCs w:val="24"/>
+        </w:rPr>
+        <w:t xml:space="preserve"> </w:t>
+      </w:r>
+      <w:proofErr w:type="spellStart"/>
+      <w:r>
+        <w:rPr>
+          <w:sz w:val="24"/>
+          <w:szCs w:val="24"/>
+        </w:rPr>
+        <w:t>Барно</w:t>
+      </w:r>
+      <w:proofErr w:type="spellEnd"/>
+      <w:r>
+        <w:rPr>
+          <w:sz w:val="24"/>
+          <w:szCs w:val="24"/>
+        </w:rPr>
+        <w:t xml:space="preserve"> </w:t>
+      </w:r>
+      <w:proofErr w:type="spellStart"/>
+      <w:r>
+        <w:rPr>
+          <w:sz w:val="24"/>
+          <w:szCs w:val="24"/>
+        </w:rPr>
+        <w:t>Абдусаломовна</w:t>
+      </w:r>
+      <w:proofErr w:type="spellEnd"/>
+    </w:p>
+    <w:p>
+      <w:pPr>
+        <w:spacing w:line="240" w:lineRule="auto"/>
+        <w:jc w:val="both"/>
+        <w:rPr>
+          <w:sz w:val="24"/>
+          <w:szCs w:val="24"/>
+        </w:rPr>
+      </w:pPr>
+      <w:r>
+        <w:rPr>
+          <w:sz w:val="24"/>
+          <w:szCs w:val="24"/>
+        </w:rPr>
+        <w:t>Адреса:</w:t>
+      </w:r>
+    </w:p>
+    <w:p>
+      <w:pPr>
+        <w:spacing w:line="240" w:lineRule="auto"/>
+        <w:jc w:val="both"/>
+        <w:rPr>
+          <w:sz w:val="24"/>
+          <w:szCs w:val="24"/>
+        </w:rPr>
+      </w:pPr>
+      <w:r>
+        <w:rPr>
+          <w:sz w:val="24"/>
+          <w:szCs w:val="24"/>
+        </w:rPr>
+        <w:t xml:space="preserve">- юридический: 172740, Тверская обл., р-он </w:t>
+      </w:r>
+      <w:proofErr w:type="spellStart"/>
+      <w:r>
+        <w:rPr>
+          <w:sz w:val="24"/>
+          <w:szCs w:val="24"/>
+        </w:rPr>
+        <w:t>Осташковский</w:t>
+      </w:r>
+      <w:proofErr w:type="spellEnd"/>
+      <w:r>
+        <w:rPr>
+          <w:sz w:val="24"/>
+          <w:szCs w:val="24"/>
+        </w:rPr>
+        <w:t>, д. Междуречье, д.27</w:t>
+      </w:r>
+    </w:p>
+    <w:p>
+      <w:pPr>
+        <w:spacing w:line="240" w:lineRule="auto"/>
+        <w:jc w:val="both"/>
+        <w:rPr>
+          <w:sz w:val="24"/>
+          <w:szCs w:val="24"/>
+        </w:rPr>
+      </w:pPr>
+      <w:r>
+        <w:rPr>
+          <w:sz w:val="24"/>
+          <w:szCs w:val="24"/>
+        </w:rPr>
+        <w:t xml:space="preserve">- фактический: 172740, Тверская обл., р-он </w:t>
+      </w:r>
+      <w:proofErr w:type="spellStart"/>
+      <w:r>
+        <w:rPr>
+          <w:sz w:val="24"/>
+          <w:szCs w:val="24"/>
+        </w:rPr>
+        <w:t>Осташковский</w:t>
+      </w:r>
+      <w:proofErr w:type="spellEnd"/>
+      <w:r>
+        <w:rPr>
+          <w:sz w:val="24"/>
+          <w:szCs w:val="24"/>
+        </w:rPr>
+        <w:t>, д. Междуречье, д.27</w:t>
+      </w:r>
+    </w:p>
+    <w:p>
+      <w:pPr>
+        <w:spacing w:line="240" w:lineRule="auto"/>
+        <w:jc w:val="both"/>
+        <w:rPr>
+          <w:sz w:val="24"/>
+          <w:szCs w:val="24"/>
+        </w:rPr>
+      </w:pPr>
+      <w:r>
+        <w:rPr>
+          <w:sz w:val="24"/>
+          <w:szCs w:val="24"/>
+        </w:rPr>
+        <w:t>Телефон 8 925 854 91 82.</w:t>
+      </w:r>
+    </w:p>
+    <w:p>
+      <w:pPr>
+        <w:spacing w:line="240" w:lineRule="auto"/>
+        <w:jc w:val="both"/>
+        <w:rPr>
+          <w:sz w:val="24"/>
+          <w:szCs w:val="24"/>
+        </w:rPr>
+      </w:pPr>
+      <w:r>
+        <w:rPr>
+          <w:sz w:val="24"/>
+          <w:szCs w:val="24"/>
+        </w:rPr>
+        <w:t>Электронный адрес: workdeal1@yandex.ru</w:t>
+      </w:r>
+    </w:p>
+    <w:p>
+      <w:pPr>
+        <w:spacing w:line="240" w:lineRule="auto"/>
+        <w:jc w:val="both"/>
+        <w:rPr>
+          <w:sz w:val="24"/>
+          <w:szCs w:val="24"/>
+        </w:rPr>
+      </w:pPr>
+      <w:proofErr w:type="spellStart"/>
+      <w:r>
+        <w:rPr>
+          <w:sz w:val="24"/>
+          <w:szCs w:val="24"/>
+        </w:rPr>
+        <w:t>Интерент</w:t>
+      </w:r>
+      <w:proofErr w:type="spellEnd"/>
+      <w:r>
+        <w:rPr>
+          <w:sz w:val="24"/>
+          <w:szCs w:val="24"/>
+        </w:rPr>
+        <w:t>-сайт (при наличии):</w:t>
+      </w:r>
+    </w:p>
+    <w:p>
+      <w:pPr>
+        <w:spacing w:line="240" w:lineRule="auto"/>
+        <w:jc w:val="both"/>
+        <w:rPr>
+          <w:sz w:val="24"/>
+          <w:szCs w:val="24"/>
+        </w:rPr>
+      </w:pPr>
+      <w:r>
+        <w:rPr>
+          <w:sz w:val="24"/>
+          <w:szCs w:val="24"/>
+        </w:rPr>
+        <w:t>Получатель: л/с 30101810400000000225</w:t>
+      </w:r>
+    </w:p>
+    <w:p>
+      <w:pPr>
+        <w:spacing w:line="240" w:lineRule="auto"/>
+        <w:jc w:val="both"/>
+        <w:rPr>
+          <w:sz w:val="24"/>
+          <w:szCs w:val="24"/>
+        </w:rPr>
+      </w:pPr>
+      <w:r>
+        <w:rPr>
+          <w:sz w:val="24"/>
+          <w:szCs w:val="24"/>
+        </w:rPr>
+        <w:t>ОГРНИП 317695200058514</w:t>
+      </w:r>
+    </w:p>
+    <w:p>
+      <w:pPr>
+        <w:spacing w:line="240" w:lineRule="auto"/>
+        <w:jc w:val="both"/>
+        <w:rPr>
+          <w:sz w:val="24"/>
+          <w:szCs w:val="24"/>
+        </w:rPr>
+      </w:pPr>
+      <w:r>
+        <w:rPr>
+          <w:sz w:val="24"/>
+          <w:szCs w:val="24"/>
+        </w:rPr>
+        <w:t>ИНН 770508015890</w:t>
+      </w:r>
+    </w:p>
+    <w:p>
+      <w:pPr>
+        <w:spacing w:line="240" w:lineRule="auto"/>
+        <w:jc w:val="both"/>
+        <w:rPr>
+          <w:sz w:val="24"/>
+          <w:szCs w:val="24"/>
+        </w:rPr>
+      </w:pPr>
+      <w:r>
+        <w:rPr>
+          <w:sz w:val="24"/>
+          <w:szCs w:val="24"/>
+        </w:rPr>
+        <w:t xml:space="preserve">КПП </w:t>
+      </w:r>
+    </w:p>
+    <w:p>
+      <w:pPr>
+        <w:spacing w:line="240" w:lineRule="auto"/>
+        <w:jc w:val="both"/>
+        <w:rPr>
+          <w:sz w:val="24"/>
+          <w:szCs w:val="24"/>
+        </w:rPr>
+      </w:pPr>
+      <w:r>
+        <w:rPr>
+          <w:sz w:val="24"/>
+          <w:szCs w:val="24"/>
+        </w:rPr>
+        <w:t>БИК 044525225</w:t>
+      </w:r>
+    </w:p>
+    <w:p>
+      <w:pPr>
+        <w:spacing w:line="240" w:lineRule="auto"/>
+        <w:jc w:val="both"/>
+        <w:rPr>
+          <w:sz w:val="24"/>
+          <w:szCs w:val="24"/>
+        </w:rPr>
+      </w:pPr>
+      <w:r>
+        <w:rPr>
+          <w:sz w:val="24"/>
+          <w:szCs w:val="24"/>
+        </w:rPr>
+        <w:t>р/с 40802810238000069118</w:t>
+      </w:r>
+    </w:p>
+    <w:p>
+      <w:pPr>
+        <w:rPr>
+          <w:sz w:val="24"/>
+          <w:szCs w:val="24"/>
+        </w:rPr>
+      </w:pPr>
+      <w:r>
+        <w:rPr>
+          <w:sz w:val="24"/>
+          <w:szCs w:val="24"/>
+        </w:rPr>
+        <w:t>_____________/</w:t>
+      </w:r>
+      <w:proofErr w:type="spellStart"/>
+      <w:r>
+        <w:rPr>
+          <w:sz w:val="24"/>
+          <w:szCs w:val="24"/>
+        </w:rPr>
+        <w:t>Одинаева</w:t>
+      </w:r>
+      <w:proofErr w:type="spellEnd"/>
+      <w:r>
+        <w:rPr>
+          <w:sz w:val="24"/>
+          <w:szCs w:val="24"/>
+        </w:rPr>
+        <w:t xml:space="preserve"> Б.А./</w:t>
+      </w:r>
+    </w:p>
+    <w:p>
+      <w:pPr>
+        <w:rPr>
+          <w:b/>
+        </w:rPr>
+      </w:pPr>
+      <w:r>
+        <w:br w:type="page"/>
+      </w:r>
+      <w:bookmarkStart w:id="0" w:name="_GoBack"/>
+      <w:bookmarkEnd w:id="0"/>
+    </w:p>
+    <w:p>
+      <w:pPr>
+        <w:shd w:val="clear" w:color="auto" w:fill="FFFFFF"/>
+        <w:spacing w:after="109" w:line="310" w:lineRule="atLeast"/>
+        <w:jc w:val="center"/>
+        <w:rPr>
+          <w:b/>
+          <w:bCs/>
+          <w:color w:val="2D3E50"/>
+          <w:sz w:val="24"/>
+          <w:szCs w:val="24"/>
+        </w:rPr>
+      </w:pPr>
+      <w:r>
+        <w:rPr>
+          <w:b/>
+          <w:bCs/>
+          <w:color w:val="2D3E50"/>
+          <w:sz w:val="24"/>
+          <w:szCs w:val="24"/>
+        </w:rPr>
+        <w:lastRenderedPageBreak/>
+        <w:t>Статья </w:t>
+      </w:r>
+      <w:r>
+        <w:rPr>
+          <w:b/>
+          <w:bCs/>
+          <w:color w:val="2D3E50"/>
+          <w:sz w:val="24"/>
+          <w:szCs w:val="24"/>
           <w:lang w:val="en-US"/>
         </w:rPr>
-      </w:pPr>
+        <w:t>16</w:t>
+      </w:r>
       <w:r>
         <w:rPr>
           <w:b/>
+          <w:bCs/>
+          <w:color w:val="2D3E50"/>
+          <w:sz w:val="24"/>
+          <w:szCs w:val="24"/>
+        </w:rPr>
+        <w:t xml:space="preserve">. </w:t>
+      </w:r>
+      <w:r>
+        <w:rPr>
+          <w:b/>
+          <w:bCs/>
+          <w:color w:val="2D3E50"/>
+          <w:sz w:val="24"/>
+          <w:szCs w:val="24"/>
         </w:rPr>
         <w:t>Список вещей</w:t>
       </w:r>
@@ -6062,8 +5873,6 @@
               <w:br/>
               <w:t>ценности</w:t>
             </w:r>
-            <w:bookmarkStart w:id="0" w:name="_GoBack"/>
-            <w:bookmarkEnd w:id="0"/>
           </w:p>
         </w:tc>
         <w:tc>

</xml_diff>